<commit_message>
Executive summary and Data sections are ready
</commit_message>
<xml_diff>
--- a/Indoor Positioning System.docx
+++ b/Indoor Positioning System.docx
@@ -9620,6 +9620,7 @@
     <w:rsid w:val="000423BD"/>
     <w:rsid w:val="000529BE"/>
     <w:rsid w:val="00343A1E"/>
+    <w:rsid w:val="005128D3"/>
     <w:rsid w:val="008E6250"/>
     <w:rsid w:val="00AD2D49"/>
     <w:rsid w:val="00C10D9F"/>
@@ -10794,6 +10795,35 @@
 </file>
 
 <file path=customXml/item1.xml><?xml version="1.0" encoding="utf-8"?>
+<?mso-contentType ?>
+<FormTemplates xmlns="http://schemas.microsoft.com/sharepoint/v3/contenttype/forms">
+  <Display>DocumentLibraryForm</Display>
+  <Edit>DocumentLibraryForm</Edit>
+  <New>DocumentLibraryForm</New>
+</FormTemplates>
+</file>
+
+<file path=customXml/item2.xml><?xml version="1.0" encoding="utf-8"?>
+<p:properties xmlns:p="http://schemas.microsoft.com/office/2006/metadata/properties" xmlns:xsi="http://www.w3.org/2001/XMLSchema-instance" xmlns:pc="http://schemas.microsoft.com/office/infopath/2007/PartnerControls">
+  <documentManagement>
+    <_ip_UnifiedCompliancePolicyUIAction xmlns="http://schemas.microsoft.com/sharepoint/v3" xsi:nil="true"/>
+    <Image xmlns="71af3243-3dd4-4a8d-8c0d-dd76da1f02a5">
+      <Url xsi:nil="true"/>
+      <Description xsi:nil="true"/>
+    </Image>
+    <Status xmlns="71af3243-3dd4-4a8d-8c0d-dd76da1f02a5">Not started</Status>
+    <Background xmlns="71af3243-3dd4-4a8d-8c0d-dd76da1f02a5">false</Background>
+    <_ip_UnifiedCompliancePolicyProperties xmlns="http://schemas.microsoft.com/sharepoint/v3" xsi:nil="true"/>
+    <ImageTagsTaxHTField xmlns="71af3243-3dd4-4a8d-8c0d-dd76da1f02a5">
+      <Terms xmlns="http://schemas.microsoft.com/office/infopath/2007/PartnerControls"/>
+    </ImageTagsTaxHTField>
+    <TaxCatchAll xmlns="230e9df3-be65-4c73-a93b-d1236ebd677e" xsi:nil="true"/>
+    <MediaServiceKeyPoints xmlns="71af3243-3dd4-4a8d-8c0d-dd76da1f02a5" xsi:nil="true"/>
+  </documentManagement>
+</p:properties>
+</file>
+
+<file path=customXml/item3.xml><?xml version="1.0" encoding="utf-8"?>
 <ct:contentTypeSchema xmlns:ct="http://schemas.microsoft.com/office/2006/metadata/contentType" xmlns:ma="http://schemas.microsoft.com/office/2006/metadata/properties/metaAttributes" ct:_="" ma:_="" ma:contentTypeName="Document" ma:contentTypeID="0x01010079F111ED35F8CC479449609E8A0923A6" ma:contentTypeVersion="26" ma:contentTypeDescription="Create a new document." ma:contentTypeScope="" ma:versionID="ac37c1753acd5e330d2062ccec26ea66">
   <xsd:schema xmlns:xsd="http://www.w3.org/2001/XMLSchema" xmlns:xs="http://www.w3.org/2001/XMLSchema" xmlns:p="http://schemas.microsoft.com/office/2006/metadata/properties" xmlns:ns1="http://schemas.microsoft.com/sharepoint/v3" xmlns:ns2="71af3243-3dd4-4a8d-8c0d-dd76da1f02a5" xmlns:ns3="16c05727-aa75-4e4a-9b5f-8a80a1165891" xmlns:ns4="230e9df3-be65-4c73-a93b-d1236ebd677e" targetNamespace="http://schemas.microsoft.com/office/2006/metadata/properties" ma:root="true" ma:fieldsID="3b340c7101c92c5120abd06486f94548" ns1:_="" ns2:_="" ns3:_="" ns4:_="">
     <xsd:import namespace="http://schemas.microsoft.com/sharepoint/v3"/>
@@ -11093,36 +11123,27 @@
 </ct:contentTypeSchema>
 </file>
 
-<file path=customXml/item2.xml><?xml version="1.0" encoding="utf-8"?>
-<p:properties xmlns:p="http://schemas.microsoft.com/office/2006/metadata/properties" xmlns:xsi="http://www.w3.org/2001/XMLSchema-instance" xmlns:pc="http://schemas.microsoft.com/office/infopath/2007/PartnerControls">
-  <documentManagement>
-    <_ip_UnifiedCompliancePolicyUIAction xmlns="http://schemas.microsoft.com/sharepoint/v3" xsi:nil="true"/>
-    <Image xmlns="71af3243-3dd4-4a8d-8c0d-dd76da1f02a5">
-      <Url xsi:nil="true"/>
-      <Description xsi:nil="true"/>
-    </Image>
-    <Status xmlns="71af3243-3dd4-4a8d-8c0d-dd76da1f02a5">Not started</Status>
-    <Background xmlns="71af3243-3dd4-4a8d-8c0d-dd76da1f02a5">false</Background>
-    <_ip_UnifiedCompliancePolicyProperties xmlns="http://schemas.microsoft.com/sharepoint/v3" xsi:nil="true"/>
-    <ImageTagsTaxHTField xmlns="71af3243-3dd4-4a8d-8c0d-dd76da1f02a5">
-      <Terms xmlns="http://schemas.microsoft.com/office/infopath/2007/PartnerControls"/>
-    </ImageTagsTaxHTField>
-    <TaxCatchAll xmlns="230e9df3-be65-4c73-a93b-d1236ebd677e" xsi:nil="true"/>
-    <MediaServiceKeyPoints xmlns="71af3243-3dd4-4a8d-8c0d-dd76da1f02a5" xsi:nil="true"/>
-  </documentManagement>
-</p:properties>
+<file path=customXml/itemProps1.xml><?xml version="1.0" encoding="utf-8"?>
+<ds:datastoreItem xmlns:ds="http://schemas.openxmlformats.org/officeDocument/2006/customXml" ds:itemID="{2D686CB8-6245-413C-A355-156513A377FC}">
+  <ds:schemaRefs>
+    <ds:schemaRef ds:uri="http://schemas.microsoft.com/sharepoint/v3/contenttype/forms"/>
+  </ds:schemaRefs>
+</ds:datastoreItem>
 </file>
 
-<file path=customXml/item3.xml><?xml version="1.0" encoding="utf-8"?>
-<?mso-contentType ?>
-<FormTemplates xmlns="http://schemas.microsoft.com/sharepoint/v3/contenttype/forms">
-  <Display>DocumentLibraryForm</Display>
-  <Edit>DocumentLibraryForm</Edit>
-  <New>DocumentLibraryForm</New>
-</FormTemplates>
+<file path=customXml/itemProps2.xml><?xml version="1.0" encoding="utf-8"?>
+<ds:datastoreItem xmlns:ds="http://schemas.openxmlformats.org/officeDocument/2006/customXml" ds:itemID="{C7DCE20C-610A-4626-841D-1F10857B445E}">
+  <ds:schemaRefs>
+    <ds:schemaRef ds:uri="http://schemas.microsoft.com/office/2006/metadata/properties"/>
+    <ds:schemaRef ds:uri="http://schemas.microsoft.com/office/infopath/2007/PartnerControls"/>
+    <ds:schemaRef ds:uri="http://schemas.microsoft.com/sharepoint/v3"/>
+    <ds:schemaRef ds:uri="71af3243-3dd4-4a8d-8c0d-dd76da1f02a5"/>
+    <ds:schemaRef ds:uri="230e9df3-be65-4c73-a93b-d1236ebd677e"/>
+  </ds:schemaRefs>
+</ds:datastoreItem>
 </file>
 
-<file path=customXml/itemProps1.xml><?xml version="1.0" encoding="utf-8"?>
+<file path=customXml/itemProps3.xml><?xml version="1.0" encoding="utf-8"?>
 <ds:datastoreItem xmlns:ds="http://schemas.openxmlformats.org/officeDocument/2006/customXml" ds:itemID="{3B411A11-DDA3-4BC4-B0BC-14026E6D5DF4}">
   <ds:schemaRefs>
     <ds:schemaRef ds:uri="http://schemas.microsoft.com/office/2006/metadata/contentType"/>
@@ -11141,24 +11162,4 @@
     <ds:schemaRef ds:uri="http://schemas.microsoft.com/internal/obd"/>
   </ds:schemaRefs>
 </ds:datastoreItem>
-</file>
-
-<file path=customXml/itemProps2.xml><?xml version="1.0" encoding="utf-8"?>
-<ds:datastoreItem xmlns:ds="http://schemas.openxmlformats.org/officeDocument/2006/customXml" ds:itemID="{C7DCE20C-610A-4626-841D-1F10857B445E}">
-  <ds:schemaRefs>
-    <ds:schemaRef ds:uri="http://schemas.microsoft.com/office/2006/metadata/properties"/>
-    <ds:schemaRef ds:uri="http://schemas.microsoft.com/office/infopath/2007/PartnerControls"/>
-    <ds:schemaRef ds:uri="http://schemas.microsoft.com/sharepoint/v3"/>
-    <ds:schemaRef ds:uri="71af3243-3dd4-4a8d-8c0d-dd76da1f02a5"/>
-    <ds:schemaRef ds:uri="230e9df3-be65-4c73-a93b-d1236ebd677e"/>
-  </ds:schemaRefs>
-</ds:datastoreItem>
-</file>
-
-<file path=customXml/itemProps3.xml><?xml version="1.0" encoding="utf-8"?>
-<ds:datastoreItem xmlns:ds="http://schemas.openxmlformats.org/officeDocument/2006/customXml" ds:itemID="{2D686CB8-6245-413C-A355-156513A377FC}">
-  <ds:schemaRefs>
-    <ds:schemaRef ds:uri="http://schemas.microsoft.com/sharepoint/v3/contenttype/forms"/>
-  </ds:schemaRefs>
-</ds:datastoreItem>
 </file>
</xml_diff>